<commit_message>
Fixed typos in CV, removed 'scroll down' prompt and enlarged thumbnails
</commit_message>
<xml_diff>
--- a/assets/CV - Syed, M Ali Q.docx
+++ b/assets/CV - Syed, M Ali Q.docx
@@ -278,15 +278,23 @@
           <w:sz w:val="16"/>
           <w:szCs w:val="24"/>
         </w:rPr>
-        <w:t xml:space="preserve"> student </w:t>
-      </w:r>
-      <w:r>
-        <w:rPr>
-          <w:rFonts w:ascii="Avenir Next LT Pro Light" w:hAnsi="Avenir Next LT Pro Light"/>
-          <w:sz w:val="16"/>
-          <w:szCs w:val="24"/>
-        </w:rPr>
-        <w:t xml:space="preserve">about to graduate </w:t>
+        <w:t xml:space="preserve"> </w:t>
+      </w:r>
+      <w:r>
+        <w:rPr>
+          <w:rFonts w:ascii="Avenir Next LT Pro Light" w:hAnsi="Avenir Next LT Pro Light"/>
+          <w:sz w:val="16"/>
+          <w:szCs w:val="24"/>
+        </w:rPr>
+        <w:t>soon graduating</w:t>
+      </w:r>
+      <w:r>
+        <w:rPr>
+          <w:rFonts w:ascii="Avenir Next LT Pro Light" w:hAnsi="Avenir Next LT Pro Light"/>
+          <w:sz w:val="16"/>
+          <w:szCs w:val="24"/>
+        </w:rPr>
+        <w:t xml:space="preserve"> </w:t>
       </w:r>
       <w:r>
         <w:rPr>
@@ -2395,7 +2403,32 @@
           <w:sz w:val="16"/>
           <w:szCs w:val="24"/>
         </w:rPr>
-        <w:t>. I strive to solve real</w:t>
+        <w:t>.</w:t>
+      </w:r>
+      <w:r>
+        <w:rPr>
+          <w:rFonts w:ascii="Avenir Next LT Pro Light" w:hAnsi="Avenir Next LT Pro Light"/>
+          <w:sz w:val="16"/>
+          <w:szCs w:val="24"/>
+        </w:rPr>
+        <w:t xml:space="preserve"> </w:t>
+      </w:r>
+      <w:r>
+        <w:rPr>
+          <w:rFonts w:ascii="Avenir Next LT Pro Light" w:hAnsi="Avenir Next LT Pro Light"/>
+          <w:sz w:val="16"/>
+          <w:szCs w:val="24"/>
+        </w:rPr>
+        <w:br/>
+        <w:t>I</w:t>
+      </w:r>
+      <w:r>
+        <w:rPr>
+          <w:rFonts w:ascii="Avenir Next LT Pro Light" w:hAnsi="Avenir Next LT Pro Light"/>
+          <w:sz w:val="16"/>
+          <w:szCs w:val="24"/>
+        </w:rPr>
+        <w:t xml:space="preserve"> strive to solve real</w:t>
       </w:r>
       <w:r>
         <w:rPr>
@@ -5184,8 +5217,16 @@
 <file path=customXml/itemProps4.xml><?xml version="1.0" encoding="utf-8"?>
 <ds:datastoreItem xmlns:ds="http://schemas.openxmlformats.org/officeDocument/2006/customXml" ds:itemID="{88090B77-30E9-4BF3-A2B8-98FD3FDDA455}">
   <ds:schemaRefs>
+    <ds:schemaRef ds:uri="http://purl.org/dc/terms/"/>
+    <ds:schemaRef ds:uri="http://purl.org/dc/dcmitype/"/>
+    <ds:schemaRef ds:uri="http://purl.org/dc/elements/1.1/"/>
+    <ds:schemaRef ds:uri="http://schemas.microsoft.com/office/2006/documentManagement/types"/>
+    <ds:schemaRef ds:uri="02be5a65-f205-41a9-a59b-a91f618f090f"/>
     <ds:schemaRef ds:uri="http://schemas.microsoft.com/office/2006/metadata/properties"/>
+    <ds:schemaRef ds:uri="http://www.w3.org/XML/1998/namespace"/>
+    <ds:schemaRef ds:uri="df27f761-b2d2-4587-9e04-29d98dbcf367"/>
     <ds:schemaRef ds:uri="http://schemas.microsoft.com/office/infopath/2007/PartnerControls"/>
+    <ds:schemaRef ds:uri="http://schemas.openxmlformats.org/package/2006/metadata/core-properties"/>
   </ds:schemaRefs>
 </ds:datastoreItem>
 </file>
</xml_diff>